<commit_message>
Added a grading rubric for lab 3
</commit_message>
<xml_diff>
--- a/Labs/Lab3/LabReviewForm_CS296N_Lab3.docx
+++ b/Labs/Lab3/LabReviewForm_CS296N_Lab3.docx
@@ -30,8 +30,6 @@
               <w:snapToGrid w:val="0"/>
               <w:spacing w:after="0" w:line="240" w:lineRule="auto"/>
             </w:pPr>
-            <w:bookmarkStart w:id="0" w:name="_GoBack"/>
-            <w:bookmarkEnd w:id="0"/>
             <w:r>
               <w:t>Course number and Lab number</w:t>
             </w:r>
@@ -64,6 +62,9 @@
         </w:tc>
       </w:tr>
       <w:tr>
+        <w:trPr>
+          <w:trHeight w:val="305"/>
+        </w:trPr>
         <w:tc>
           <w:tcPr>
             <w:tcW w:w="5613" w:type="dxa"/>
@@ -84,10 +85,22 @@
               <w:t>Reviewer (</w:t>
             </w:r>
             <w:r>
-              <w:t>You, the p</w:t>
-            </w:r>
-            <w:r>
-              <w:t>erson doing the review)</w:t>
+              <w:t>T</w:t>
+            </w:r>
+            <w:r>
+              <w:t>he p</w:t>
+            </w:r>
+            <w:r>
+              <w:t>erson doing a</w:t>
+            </w:r>
+            <w:r>
+              <w:t xml:space="preserve"> review</w:t>
+            </w:r>
+            <w:r>
+              <w:t xml:space="preserve"> of the beta version</w:t>
+            </w:r>
+            <w:r>
+              <w:t>)</w:t>
             </w:r>
           </w:p>
         </w:tc>
@@ -129,7 +142,19 @@
               <w:spacing w:after="0" w:line="240" w:lineRule="auto"/>
             </w:pPr>
             <w:r>
-              <w:t>Developer (Person whose code you are reviewing)</w:t>
+              <w:t xml:space="preserve">Developer (Person whose code </w:t>
+            </w:r>
+            <w:r>
+              <w:t>is</w:t>
+            </w:r>
+            <w:r>
+              <w:t xml:space="preserve"> </w:t>
+            </w:r>
+            <w:r>
+              <w:t>being reviewed</w:t>
+            </w:r>
+            <w:r>
+              <w:t>)</w:t>
             </w:r>
           </w:p>
         </w:tc>
@@ -229,7 +254,12 @@
         <w:t xml:space="preserve"> </w:t>
       </w:r>
       <w:r>
-        <w:t xml:space="preserve">form for </w:t>
+        <w:t>for</w:t>
+      </w:r>
+      <w:bookmarkStart w:id="0" w:name="_GoBack"/>
+      <w:bookmarkEnd w:id="0"/>
+      <w:r>
+        <w:t xml:space="preserve">m for </w:t>
       </w:r>
       <w:r>
         <w:t>a lab assignment</w:t>

</xml_diff>